<commit_message>
security complete, cloud-backed app complete, edit report
</commit_message>
<xml_diff>
--- a/docs/CMU-201819-ProjectReport.docx
+++ b/docs/CMU-201819-ProjectReport.docx
@@ -2686,7 +2686,48 @@
             </w:tcMar>
             <w:vAlign w:val="top"/>
           </w:tcPr>
-          <w:p/>
+          <w:p>
+            <w:pPr>
+              <w:keepNext w:val="0"/>
+              <w:keepLines w:val="0"/>
+              <w:pageBreakBefore w:val="0"/>
+              <w:widowControl w:val="1"/>
+              <w:shd w:val="clear" w:color="auto" w:fill="auto"/>
+              <w:suppressAutoHyphens w:val="0"/>
+              <w:bidi w:val="0"/>
+              <w:spacing w:before="120" w:after="0" w:line="276" w:lineRule="auto"/>
+              <w:ind w:left="0" w:right="0" w:firstLine="0"/>
+              <w:jc w:val="both"/>
+              <w:outlineLvl w:val="9"/>
+              <w:rPr>
+                <w:rtl w:val="0"/>
+              </w:rPr>
+            </w:pPr>
+            <w:r>
+              <w:rPr>
+                <w:rFonts w:ascii="Arial" w:cs="Cambria" w:hAnsi="Arial" w:eastAsia="Cambria"/>
+                <w:b w:val="0"/>
+                <w:bCs w:val="0"/>
+                <w:i w:val="0"/>
+                <w:iCs w:val="0"/>
+                <w:caps w:val="0"/>
+                <w:smallCaps w:val="0"/>
+                <w:strike w:val="0"/>
+                <w:dstrike w:val="0"/>
+                <w:outline w:val="0"/>
+                <w:color w:val="000000"/>
+                <w:spacing w:val="0"/>
+                <w:kern w:val="0"/>
+                <w:position w:val="0"/>
+                <w:sz w:val="18"/>
+                <w:szCs w:val="18"/>
+                <w:u w:val="none" w:color="000000"/>
+                <w:vertAlign w:val="baseline"/>
+                <w:rtl w:val="0"/>
+              </w:rPr>
+              <w:t>Fully</w:t>
+            </w:r>
+          </w:p>
         </w:tc>
       </w:tr>
       <w:tr>
@@ -5321,7 +5362,7 @@
           <w:rtl w:val="0"/>
           <w:lang w:val="pt-PT"/>
         </w:rPr>
-        <w:t xml:space="preserve">s also a key that decrypts the photo catalog that contains the URLs that point to all the photos that user </w:t>
+        <w:t xml:space="preserve">s also a </w:t>
       </w:r>
       <w:r>
         <w:rPr>
@@ -5333,17 +5374,17 @@
           <w:rtl w:val="0"/>
           <w:lang w:val="pt-PT"/>
         </w:rPr>
-        <w:t>a</w:t>
-      </w:r>
-      <w:r>
-        <w:rPr>
-          <w:rFonts w:ascii="Arial" w:hAnsi="Arial"/>
-          <w:sz w:val="18"/>
-          <w:szCs w:val="18"/>
-          <w:rtl w:val="0"/>
-          <w:lang w:val="pt-PT"/>
-        </w:rPr>
-        <w:t xml:space="preserve"> has added to the album. To encrypt the data, we use a library called </w:t>
+        <w:t>key</w:t>
+      </w:r>
+      <w:r>
+        <w:rPr>
+          <w:rFonts w:ascii="Arial" w:hAnsi="Arial"/>
+          <w:sz w:val="18"/>
+          <w:szCs w:val="18"/>
+          <w:rtl w:val="0"/>
+          <w:lang w:val="pt-PT"/>
+        </w:rPr>
+        <w:t xml:space="preserve"> that encrypts the photo catalog that contains the URLs that point to all the photos that user </w:t>
       </w:r>
       <w:r>
         <w:rPr>
@@ -5355,17 +5396,81 @@
           <w:rtl w:val="0"/>
           <w:lang w:val="pt-PT"/>
         </w:rPr>
-        <w:t>EasyCrypt</w:t>
-      </w:r>
-      <w:r>
-        <w:rPr>
-          <w:rFonts w:ascii="Arial" w:hAnsi="Arial"/>
-          <w:sz w:val="18"/>
-          <w:szCs w:val="18"/>
-          <w:rtl w:val="0"/>
-          <w:lang w:val="pt-PT"/>
-        </w:rPr>
-        <w:t>, which receives a file and encrypts it using symmetric encryption, with the already mentioned key.</w:t>
+        <w:t>a</w:t>
+      </w:r>
+      <w:r>
+        <w:rPr>
+          <w:rFonts w:ascii="Arial" w:hAnsi="Arial"/>
+          <w:sz w:val="18"/>
+          <w:szCs w:val="18"/>
+          <w:rtl w:val="0"/>
+          <w:lang w:val="pt-PT"/>
+        </w:rPr>
+        <w:t xml:space="preserve"> has added to the album. Furthermore, this key encrypts all the photos that are pointed by this catalog so that the cloud provider can</w:t>
+      </w:r>
+      <w:r>
+        <w:rPr>
+          <w:rFonts w:ascii="Arial" w:hAnsi="Arial" w:hint="default"/>
+          <w:sz w:val="18"/>
+          <w:szCs w:val="18"/>
+          <w:rtl w:val="0"/>
+          <w:lang w:val="pt-PT"/>
+        </w:rPr>
+        <w:t>’</w:t>
+      </w:r>
+      <w:r>
+        <w:rPr>
+          <w:rFonts w:ascii="Arial" w:hAnsi="Arial"/>
+          <w:sz w:val="18"/>
+          <w:szCs w:val="18"/>
+          <w:rtl w:val="0"/>
+          <w:lang w:val="pt-PT"/>
+        </w:rPr>
+        <w:t xml:space="preserve">t see them. All the data is encrypted using symmetric cipher </w:t>
+      </w:r>
+      <w:r>
+        <w:rPr>
+          <w:rFonts w:ascii="Arial" w:hAnsi="Arial"/>
+          <w:i w:val="1"/>
+          <w:iCs w:val="1"/>
+          <w:sz w:val="18"/>
+          <w:szCs w:val="18"/>
+          <w:rtl w:val="0"/>
+          <w:lang w:val="pt-PT"/>
+        </w:rPr>
+        <w:t>Data Encryption Standard</w:t>
+      </w:r>
+      <w:r>
+        <w:rPr>
+          <w:rFonts w:ascii="Arial" w:hAnsi="Arial"/>
+          <w:sz w:val="18"/>
+          <w:szCs w:val="18"/>
+          <w:rtl w:val="0"/>
+          <w:lang w:val="pt-PT"/>
+        </w:rPr>
+        <w:t xml:space="preserve"> working on cipher mode </w:t>
+      </w:r>
+      <w:r>
+        <w:rPr>
+          <w:rFonts w:ascii="Arial" w:hAnsi="Arial"/>
+          <w:i w:val="1"/>
+          <w:iCs w:val="1"/>
+          <w:sz w:val="18"/>
+          <w:szCs w:val="18"/>
+          <w:rtl w:val="0"/>
+          <w:lang w:val="pt-PT"/>
+        </w:rPr>
+        <w:t>Electronic Code Book</w:t>
+      </w:r>
+      <w:r>
+        <w:rPr>
+          <w:rFonts w:ascii="Arial" w:hAnsi="Arial"/>
+          <w:sz w:val="18"/>
+          <w:szCs w:val="18"/>
+          <w:rtl w:val="0"/>
+          <w:lang w:val="pt-PT"/>
+        </w:rPr>
+        <w:t>.</w:t>
       </w:r>
     </w:p>
     <w:p>

</xml_diff>